<commit_message>
Commit lần 1 date: 29/10/2020
</commit_message>
<xml_diff>
--- a/document/TaiLieuThamKhao.docx
+++ b/document/TaiLieuThamKhao.docx
@@ -631,34 +631,184 @@
           </wp:inline>
         </w:drawing>
       </w:r>
+    </w:p>
+    <w:p>
+      <w:pPr>
+        <w:rPr>
+          <w:rFonts w:ascii="Times New Roman" w:hAnsi="Times New Roman" w:cs="Times New Roman"/>
+          <w:sz w:val="28"/>
+          <w:szCs w:val="28"/>
+        </w:rPr>
+      </w:pPr>
+    </w:p>
+    <w:p>
+      <w:pPr>
+        <w:rPr>
+          <w:rFonts w:ascii="Times New Roman" w:hAnsi="Times New Roman" w:cs="Times New Roman"/>
+          <w:sz w:val="28"/>
+          <w:szCs w:val="28"/>
+        </w:rPr>
+      </w:pPr>
+      <w:r>
+        <w:rPr>
+          <w:rFonts w:ascii="Times New Roman" w:hAnsi="Times New Roman" w:cs="Times New Roman"/>
+          <w:sz w:val="28"/>
+          <w:szCs w:val="28"/>
+        </w:rPr>
+        <w:t>TRANG HOME</w:t>
+      </w:r>
+    </w:p>
+    <w:p>
+      <w:pPr>
+        <w:rPr>
+          <w:rFonts w:ascii="Times New Roman" w:hAnsi="Times New Roman" w:cs="Times New Roman"/>
+          <w:sz w:val="28"/>
+          <w:szCs w:val="28"/>
+        </w:rPr>
+      </w:pPr>
+      <w:r>
+        <w:rPr>
+          <w:noProof/>
+        </w:rPr>
+        <w:lastRenderedPageBreak/>
+        <w:drawing>
+          <wp:inline distT="0" distB="0" distL="0" distR="0" wp14:anchorId="20D348ED" wp14:editId="6C4DE6FB">
+            <wp:extent cx="5943600" cy="4754880"/>
+            <wp:effectExtent l="0" t="0" r="0" b="7620"/>
+            <wp:docPr id="6" name="Picture 6"/>
+            <wp:cNvGraphicFramePr>
+              <a:graphicFrameLocks xmlns:a="http://schemas.openxmlformats.org/drawingml/2006/main" noChangeAspect="1"/>
+            </wp:cNvGraphicFramePr>
+            <a:graphic xmlns:a="http://schemas.openxmlformats.org/drawingml/2006/main">
+              <a:graphicData uri="http://schemas.openxmlformats.org/drawingml/2006/picture">
+                <pic:pic xmlns:pic="http://schemas.openxmlformats.org/drawingml/2006/picture">
+                  <pic:nvPicPr>
+                    <pic:cNvPr id="1" name=""/>
+                    <pic:cNvPicPr/>
+                  </pic:nvPicPr>
+                  <pic:blipFill>
+                    <a:blip r:embed="rId9"/>
+                    <a:stretch>
+                      <a:fillRect/>
+                    </a:stretch>
+                  </pic:blipFill>
+                  <pic:spPr>
+                    <a:xfrm>
+                      <a:off x="0" y="0"/>
+                      <a:ext cx="5943600" cy="4754880"/>
+                    </a:xfrm>
+                    <a:prstGeom prst="rect">
+                      <a:avLst/>
+                    </a:prstGeom>
+                  </pic:spPr>
+                </pic:pic>
+              </a:graphicData>
+            </a:graphic>
+          </wp:inline>
+        </w:drawing>
+      </w:r>
+    </w:p>
+    <w:p>
+      <w:pPr>
+        <w:rPr>
+          <w:rFonts w:ascii="Times New Roman" w:hAnsi="Times New Roman" w:cs="Times New Roman"/>
+          <w:sz w:val="28"/>
+          <w:szCs w:val="28"/>
+        </w:rPr>
+      </w:pPr>
+      <w:r>
+        <w:rPr>
+          <w:noProof/>
+        </w:rPr>
+        <w:lastRenderedPageBreak/>
+        <w:drawing>
+          <wp:inline distT="0" distB="0" distL="0" distR="0" wp14:anchorId="7A7F583C" wp14:editId="1140774C">
+            <wp:extent cx="5943600" cy="4754880"/>
+            <wp:effectExtent l="0" t="0" r="0" b="7620"/>
+            <wp:docPr id="7" name="Picture 7"/>
+            <wp:cNvGraphicFramePr>
+              <a:graphicFrameLocks xmlns:a="http://schemas.openxmlformats.org/drawingml/2006/main" noChangeAspect="1"/>
+            </wp:cNvGraphicFramePr>
+            <a:graphic xmlns:a="http://schemas.openxmlformats.org/drawingml/2006/main">
+              <a:graphicData uri="http://schemas.openxmlformats.org/drawingml/2006/picture">
+                <pic:pic xmlns:pic="http://schemas.openxmlformats.org/drawingml/2006/picture">
+                  <pic:nvPicPr>
+                    <pic:cNvPr id="1" name=""/>
+                    <pic:cNvPicPr/>
+                  </pic:nvPicPr>
+                  <pic:blipFill>
+                    <a:blip r:embed="rId10"/>
+                    <a:stretch>
+                      <a:fillRect/>
+                    </a:stretch>
+                  </pic:blipFill>
+                  <pic:spPr>
+                    <a:xfrm>
+                      <a:off x="0" y="0"/>
+                      <a:ext cx="5943600" cy="4754880"/>
+                    </a:xfrm>
+                    <a:prstGeom prst="rect">
+                      <a:avLst/>
+                    </a:prstGeom>
+                  </pic:spPr>
+                </pic:pic>
+              </a:graphicData>
+            </a:graphic>
+          </wp:inline>
+        </w:drawing>
+      </w:r>
+    </w:p>
+    <w:p>
+      <w:pPr>
+        <w:rPr>
+          <w:rFonts w:ascii="Times New Roman" w:hAnsi="Times New Roman" w:cs="Times New Roman"/>
+          <w:sz w:val="28"/>
+          <w:szCs w:val="28"/>
+        </w:rPr>
+      </w:pPr>
+      <w:r>
+        <w:rPr>
+          <w:noProof/>
+        </w:rPr>
+        <w:lastRenderedPageBreak/>
+        <w:drawing>
+          <wp:inline distT="0" distB="0" distL="0" distR="0" wp14:anchorId="1063ABF8" wp14:editId="66ED0DEF">
+            <wp:extent cx="5943600" cy="4754880"/>
+            <wp:effectExtent l="0" t="0" r="0" b="7620"/>
+            <wp:docPr id="8" name="Picture 8"/>
+            <wp:cNvGraphicFramePr>
+              <a:graphicFrameLocks xmlns:a="http://schemas.openxmlformats.org/drawingml/2006/main" noChangeAspect="1"/>
+            </wp:cNvGraphicFramePr>
+            <a:graphic xmlns:a="http://schemas.openxmlformats.org/drawingml/2006/main">
+              <a:graphicData uri="http://schemas.openxmlformats.org/drawingml/2006/picture">
+                <pic:pic xmlns:pic="http://schemas.openxmlformats.org/drawingml/2006/picture">
+                  <pic:nvPicPr>
+                    <pic:cNvPr id="1" name=""/>
+                    <pic:cNvPicPr/>
+                  </pic:nvPicPr>
+                  <pic:blipFill>
+                    <a:blip r:embed="rId11"/>
+                    <a:stretch>
+                      <a:fillRect/>
+                    </a:stretch>
+                  </pic:blipFill>
+                  <pic:spPr>
+                    <a:xfrm>
+                      <a:off x="0" y="0"/>
+                      <a:ext cx="5943600" cy="4754880"/>
+                    </a:xfrm>
+                    <a:prstGeom prst="rect">
+                      <a:avLst/>
+                    </a:prstGeom>
+                  </pic:spPr>
+                </pic:pic>
+              </a:graphicData>
+            </a:graphic>
+          </wp:inline>
+        </w:drawing>
+      </w:r>
       <w:bookmarkStart w:id="0" w:name="_GoBack"/>
       <w:bookmarkEnd w:id="0"/>
-    </w:p>
-    <w:p>
-      <w:pPr>
-        <w:rPr>
-          <w:rFonts w:ascii="Times New Roman" w:hAnsi="Times New Roman" w:cs="Times New Roman"/>
-          <w:sz w:val="28"/>
-          <w:szCs w:val="28"/>
-        </w:rPr>
-      </w:pPr>
-    </w:p>
-    <w:p>
-      <w:pPr>
-        <w:rPr>
-          <w:rFonts w:ascii="Times New Roman" w:hAnsi="Times New Roman" w:cs="Times New Roman"/>
-          <w:sz w:val="28"/>
-          <w:szCs w:val="28"/>
-        </w:rPr>
-      </w:pPr>
-      <w:r>
-        <w:rPr>
-          <w:rFonts w:ascii="Times New Roman" w:hAnsi="Times New Roman" w:cs="Times New Roman"/>
-          <w:sz w:val="28"/>
-          <w:szCs w:val="28"/>
-        </w:rPr>
-        <w:t>TRANG HOME</w:t>
-      </w:r>
     </w:p>
     <w:p>
       <w:pPr>

</xml_diff>